<commit_message>
Look at initial commit comment
</commit_message>
<xml_diff>
--- a/TASKS.docx
+++ b/TASKS.docx
@@ -48,6 +48,21 @@
       </w:pPr>
       <w:r>
         <w:t>Проверить оригинальность</w:t>
+      </w:r>
+    </w:p>
+    <w:p>
+      <w:pPr>
+        <w:pStyle w:val="a3"/>
+        <w:numPr>
+          <w:ilvl w:val="0"/>
+          <w:numId w:val="1"/>
+        </w:numPr>
+      </w:pPr>
+      <w:r>
+        <w:rPr>
+          <w:lang w:val="en-US"/>
+        </w:rPr>
+        <w:t>Антон, проверь, плез, на наличие ненужных файлов</w:t>
       </w:r>
       <w:bookmarkStart w:id="0" w:name="_GoBack"/>
       <w:bookmarkEnd w:id="0"/>

</xml_diff>